<commit_message>
started translating the manual and updating the screenshots for the latest little additions
</commit_message>
<xml_diff>
--- a/doc/system/graphics/Manual/HUSACCT Manual 05 - Graphics.docx
+++ b/doc/system/graphics/Manual/HUSACCT Manual 05 - Graphics.docx
@@ -99,6 +99,7 @@
                   <w:dataBinding w:prefixMappings="xmlns:ns0='http://schemas.openxmlformats.org/package/2006/metadata/core-properties' xmlns:ns1='http://purl.org/dc/elements/1.1/'" w:xpath="/ns0:coreProperties[1]/ns1:title[1]" w:storeItemID="{6C3C8BC8-F283-45AE-878A-BAB7291924A1}"/>
                   <w:text/>
                 </w:sdtPr>
+                <w:sdtEndPr/>
                 <w:sdtContent>
                   <w:p>
                     <w:pPr>
@@ -117,7 +118,16 @@
                         <w:sz w:val="56"/>
                         <w:szCs w:val="80"/>
                       </w:rPr>
-                      <w:t>Architecture Graphics Handleiding</w:t>
+                      <w:t xml:space="preserve">Architecture Graphics </w:t>
+                    </w:r>
+                    <w:r>
+                      <w:rPr>
+                        <w:rFonts w:asciiTheme="majorHAnsi" w:eastAsiaTheme="majorEastAsia" w:hAnsiTheme="majorHAnsi" w:cstheme="majorBidi"/>
+                        <w:color w:val="4F81BD" w:themeColor="accent1"/>
+                        <w:sz w:val="56"/>
+                        <w:szCs w:val="80"/>
+                      </w:rPr>
+                      <w:t>Manual</w:t>
                     </w:r>
                   </w:p>
                 </w:sdtContent>
@@ -135,6 +145,7 @@
                 <w:dataBinding w:prefixMappings="xmlns:ns0='http://schemas.openxmlformats.org/package/2006/metadata/core-properties' xmlns:ns1='http://purl.org/dc/elements/1.1/'" w:xpath="/ns0:coreProperties[1]/ns1:subject[1]" w:storeItemID="{6C3C8BC8-F283-45AE-878A-BAB7291924A1}"/>
                 <w:text/>
               </w:sdtPr>
+              <w:sdtEndPr/>
               <w:sdtContent>
                 <w:tc>
                   <w:tcPr>
@@ -319,7 +330,7 @@
                 <w:b/>
                 <w:color w:val="548DD4" w:themeColor="text2" w:themeTint="99"/>
               </w:rPr>
-              <w:t>Opdrachtgevers</w:t>
+              <w:t>Clients</w:t>
             </w:r>
           </w:p>
           <w:p>
@@ -354,27 +365,55 @@
               <w:rPr>
                 <w:b/>
                 <w:color w:val="548DD4" w:themeColor="text2" w:themeTint="99"/>
+                <w:lang w:val="en-US"/>
               </w:rPr>
             </w:pPr>
             <w:r>
               <w:rPr>
                 <w:b/>
                 <w:color w:val="548DD4" w:themeColor="text2" w:themeTint="99"/>
-              </w:rPr>
-              <w:t>Teambegeleider</w:t>
+                <w:lang w:val="en-US"/>
+              </w:rPr>
+              <w:t>Team</w:t>
+            </w:r>
+            <w:r>
+              <w:rPr>
+                <w:b/>
+                <w:color w:val="548DD4" w:themeColor="text2" w:themeTint="99"/>
+                <w:lang w:val="en-US"/>
+              </w:rPr>
+              <w:t xml:space="preserve"> mentor</w:t>
             </w:r>
           </w:p>
           <w:p>
             <w:pPr>
               <w:rPr>
                 <w:color w:val="548DD4" w:themeColor="text2" w:themeTint="99"/>
+                <w:lang w:val="en-US"/>
               </w:rPr>
             </w:pPr>
             <w:r>
               <w:rPr>
                 <w:color w:val="548DD4" w:themeColor="text2" w:themeTint="99"/>
-              </w:rPr>
-              <w:t>Christian Köppe (christian.koppe@hu.nl)</w:t>
+                <w:lang w:val="en-US"/>
+              </w:rPr>
+              <w:t xml:space="preserve">Christian </w:t>
+            </w:r>
+            <w:proofErr w:type="spellStart"/>
+            <w:r>
+              <w:rPr>
+                <w:color w:val="548DD4" w:themeColor="text2" w:themeTint="99"/>
+                <w:lang w:val="en-US"/>
+              </w:rPr>
+              <w:t>Köppe</w:t>
+            </w:r>
+            <w:proofErr w:type="spellEnd"/>
+            <w:r>
+              <w:rPr>
+                <w:color w:val="548DD4" w:themeColor="text2" w:themeTint="99"/>
+                <w:lang w:val="en-US"/>
+              </w:rPr>
+              <w:t xml:space="preserve"> (christian.koppe@hu.nl)</w:t>
             </w:r>
           </w:p>
           <w:p>
@@ -382,35 +421,38 @@
               <w:rPr>
                 <w:b/>
                 <w:color w:val="548DD4" w:themeColor="text2" w:themeTint="99"/>
+                <w:lang w:val="en-US"/>
               </w:rPr>
             </w:pPr>
             <w:r>
               <w:rPr>
                 <w:b/>
                 <w:color w:val="548DD4" w:themeColor="text2" w:themeTint="99"/>
-              </w:rPr>
-              <w:t>Datum</w:t>
+                <w:lang w:val="en-US"/>
+              </w:rPr>
+              <w:t>Date</w:t>
             </w:r>
           </w:p>
           <w:p>
             <w:pPr>
               <w:rPr>
                 <w:color w:val="548DD4" w:themeColor="text2" w:themeTint="99"/>
+                <w:lang w:val="en-US"/>
               </w:rPr>
             </w:pPr>
             <w:r>
               <w:rPr>
                 <w:color w:val="548DD4" w:themeColor="text2" w:themeTint="99"/>
+                <w:lang w:val="en-US"/>
               </w:rPr>
               <w:t>20-06-2013</w:t>
             </w:r>
-            <w:bookmarkStart w:id="0" w:name="_GoBack"/>
-            <w:bookmarkEnd w:id="0"/>
           </w:p>
           <w:p>
             <w:pPr>
               <w:rPr>
                 <w:color w:val="548DD4" w:themeColor="text2" w:themeTint="99"/>
+                <w:lang w:val="en-US"/>
               </w:rPr>
             </w:pPr>
           </w:p>
@@ -422,9 +464,13 @@
         <w:pStyle w:val="Heading1"/>
         <w:rPr>
           <w:bCs w:val="0"/>
+          <w:lang w:val="en-US"/>
         </w:rPr>
       </w:pPr>
       <w:r>
+        <w:rPr>
+          <w:lang w:val="en-US"/>
+        </w:rPr>
         <w:br w:type="page"/>
       </w:r>
     </w:p>
@@ -452,7 +498,7 @@
             <w:pStyle w:val="TOCHeading"/>
           </w:pPr>
           <w:r>
-            <w:t>Inhoudsopgave</w:t>
+            <w:t>Contents</w:t>
           </w:r>
         </w:p>
         <w:p>
@@ -1746,44 +1792,106 @@
       <w:pPr>
         <w:pStyle w:val="Heading1"/>
       </w:pPr>
-      <w:bookmarkStart w:id="1" w:name="_Toc328045967"/>
       <w:r>
         <w:lastRenderedPageBreak/>
-        <w:t>Inleiding</w:t>
+        <w:t>Introduction</w:t>
+      </w:r>
+    </w:p>
+    <w:p>
+      <w:pPr>
+        <w:rPr>
+          <w:lang w:val="en-US"/>
+        </w:rPr>
+      </w:pPr>
+      <w:r>
+        <w:rPr>
+          <w:lang w:val="en-US"/>
+        </w:rPr>
+        <w:t>This document contains an o</w:t>
+      </w:r>
+      <w:r>
+        <w:rPr>
+          <w:lang w:val="en-US"/>
+        </w:rPr>
+        <w:t>verview of the different screens you will encounter while using HUSACCT</w:t>
+      </w:r>
+      <w:r>
+        <w:rPr>
+          <w:lang w:val="en-US"/>
+        </w:rPr>
+        <w:t xml:space="preserve"> (HU Software Architecture Compliance Checking Tool)</w:t>
+      </w:r>
+      <w:r>
+        <w:rPr>
+          <w:lang w:val="en-US"/>
+        </w:rPr>
+        <w:t>, along with an explanation of what the different parts do.</w:t>
+      </w:r>
+    </w:p>
+    <w:p>
+      <w:pPr>
+        <w:rPr>
+          <w:lang w:val="en-US"/>
+        </w:rPr>
+      </w:pPr>
+      <w:r>
+        <w:rPr>
+          <w:lang w:val="en-US"/>
+        </w:rPr>
+        <w:t>Before anything else, a g</w:t>
+      </w:r>
+      <w:r>
+        <w:rPr>
+          <w:lang w:val="en-US"/>
+        </w:rPr>
+        <w:t xml:space="preserve">lossary of used terms is provided. </w:t>
+      </w:r>
+      <w:r>
+        <w:rPr>
+          <w:lang w:val="en-US"/>
+        </w:rPr>
+        <w:t>Subsequently, a description of t</w:t>
+      </w:r>
+      <w:r>
+        <w:rPr>
+          <w:lang w:val="en-US"/>
+        </w:rPr>
+        <w:t xml:space="preserve">he process to open diagrams within the application is given. </w:t>
+      </w:r>
+      <w:bookmarkStart w:id="0" w:name="_GoBack"/>
+      <w:bookmarkEnd w:id="0"/>
+    </w:p>
+    <w:p>
+      <w:r>
+        <w:t xml:space="preserve">In dit document vind u het gebruik van de interactieve diagrammen voor het tonen van </w:t>
+      </w:r>
+      <w:r>
+        <w:t xml:space="preserve">gedefinieerde </w:t>
+      </w:r>
+      <w:r>
+        <w:t>architecturen en geanalyseerde modulen binnen HUSACCT beschreven. Daarmee is dit document te gebruiken als handleiding en naslagwerk.</w:t>
+      </w:r>
+    </w:p>
+    <w:p>
+      <w:r>
+        <w:t xml:space="preserve">Eerst worden een aantal gebruikte termen uitgelegd. Vervolgens wordt beschreven hoe u de diagrammen kunt openen binnen de HUSACCT applicatie. Tenslotte wordt de functionaliteit die in </w:t>
+      </w:r>
+      <w:r>
+        <w:t>het hoofdscherm wordt</w:t>
+      </w:r>
+      <w:r>
+        <w:t xml:space="preserve"> aangeboden beschreven.</w:t>
+      </w:r>
+    </w:p>
+    <w:p>
+      <w:pPr>
+        <w:pStyle w:val="Heading1"/>
+      </w:pPr>
+      <w:bookmarkStart w:id="1" w:name="_Toc328045968"/>
+      <w:r>
+        <w:t>Terminologie</w:t>
       </w:r>
       <w:bookmarkEnd w:id="1"/>
-    </w:p>
-    <w:p>
-      <w:r>
-        <w:t xml:space="preserve">In dit document vind u het gebruik van de interactieve diagrammen voor het tonen van </w:t>
-      </w:r>
-      <w:r>
-        <w:t xml:space="preserve">gedefinieerde </w:t>
-      </w:r>
-      <w:r>
-        <w:t>architecturen en geanalyseerde modulen binnen HUSACCT beschreven. Daarmee is dit document te gebruiken als handleiding en naslagwerk.</w:t>
-      </w:r>
-    </w:p>
-    <w:p>
-      <w:r>
-        <w:t xml:space="preserve">Eerst worden een aantal gebruikte termen uitgelegd. Vervolgens wordt beschreven hoe u de diagrammen kunt openen binnen de HUSACCT applicatie. Tenslotte wordt de functionaliteit die in </w:t>
-      </w:r>
-      <w:r>
-        <w:t>het hoofdscherm wordt</w:t>
-      </w:r>
-      <w:r>
-        <w:t xml:space="preserve"> aangeboden beschreven.</w:t>
-      </w:r>
-    </w:p>
-    <w:p>
-      <w:pPr>
-        <w:pStyle w:val="Heading1"/>
-      </w:pPr>
-      <w:bookmarkStart w:id="2" w:name="_Toc328045968"/>
-      <w:r>
-        <w:t>Terminologie</w:t>
-      </w:r>
-      <w:bookmarkEnd w:id="2"/>
     </w:p>
     <w:p>
       <w:r>
@@ -1953,12 +2061,12 @@
       <w:pPr>
         <w:pStyle w:val="Heading1"/>
       </w:pPr>
-      <w:bookmarkStart w:id="3" w:name="_Toc328045969"/>
+      <w:bookmarkStart w:id="2" w:name="_Toc328045969"/>
       <w:r>
         <w:lastRenderedPageBreak/>
         <w:t>Interactieve diagrammen</w:t>
       </w:r>
-      <w:bookmarkEnd w:id="3"/>
+      <w:bookmarkEnd w:id="2"/>
     </w:p>
     <w:p>
       <w:r>
@@ -2089,27 +2197,14 @@
       <w:r>
         <w:t xml:space="preserve">Figure </w:t>
       </w:r>
-      <w:r>
-        <w:fldChar w:fldCharType="begin"/>
-      </w:r>
-      <w:r>
-        <w:instrText xml:space="preserve"> SEQ Figure \* ARABIC </w:instrText>
-      </w:r>
-      <w:r>
-        <w:fldChar w:fldCharType="separate"/>
-      </w:r>
-      <w:r>
-        <w:rPr>
-          <w:noProof/>
-        </w:rPr>
-        <w:t>1</w:t>
-      </w:r>
-      <w:r>
-        <w:rPr>
-          <w:noProof/>
-        </w:rPr>
-        <w:fldChar w:fldCharType="end"/>
-      </w:r>
+      <w:fldSimple w:instr=" SEQ Figure \* ARABIC ">
+        <w:r>
+          <w:rPr>
+            <w:noProof/>
+          </w:rPr>
+          <w:t>1</w:t>
+        </w:r>
+      </w:fldSimple>
       <w:r>
         <w:t xml:space="preserve"> Menu om geanalyseerd diagram te openen</w:t>
       </w:r>
@@ -2214,27 +2309,14 @@
       <w:r>
         <w:t xml:space="preserve">Figure </w:t>
       </w:r>
-      <w:r>
-        <w:fldChar w:fldCharType="begin"/>
-      </w:r>
-      <w:r>
-        <w:instrText xml:space="preserve"> SEQ Figure \* ARABIC </w:instrText>
-      </w:r>
-      <w:r>
-        <w:fldChar w:fldCharType="separate"/>
-      </w:r>
-      <w:r>
-        <w:rPr>
-          <w:noProof/>
-        </w:rPr>
-        <w:t>2</w:t>
-      </w:r>
-      <w:r>
-        <w:rPr>
-          <w:noProof/>
-        </w:rPr>
-        <w:fldChar w:fldCharType="end"/>
-      </w:r>
+      <w:fldSimple w:instr=" SEQ Figure \* ARABIC ">
+        <w:r>
+          <w:rPr>
+            <w:noProof/>
+          </w:rPr>
+          <w:t>2</w:t>
+        </w:r>
+      </w:fldSimple>
       <w:r>
         <w:t xml:space="preserve"> Menu om logisch diagram te openen</w:t>
       </w:r>
@@ -2286,7 +2368,7 @@
       <w:pPr>
         <w:pStyle w:val="Heading1"/>
       </w:pPr>
-      <w:bookmarkStart w:id="4" w:name="_Toc328045970"/>
+      <w:bookmarkStart w:id="3" w:name="_Toc328045970"/>
       <w:r>
         <w:lastRenderedPageBreak/>
         <w:t>Architecture Graphics User</w:t>
@@ -2297,7 +2379,7 @@
       <w:r>
         <w:t>nterface</w:t>
       </w:r>
-      <w:bookmarkEnd w:id="4"/>
+      <w:bookmarkEnd w:id="3"/>
     </w:p>
     <w:p>
       <w:r>
@@ -2337,9 +2419,9 @@
         </w:rPr>
         <w:drawing>
           <wp:inline distT="0" distB="0" distL="0" distR="0">
-            <wp:extent cx="5753100" cy="4657725"/>
-            <wp:effectExtent l="19050" t="0" r="0" b="0"/>
-            <wp:docPr id="4" name="Picture 7"/>
+            <wp:extent cx="4434840" cy="2590800"/>
+            <wp:effectExtent l="0" t="0" r="0" b="0"/>
+            <wp:docPr id="13" name="Picture 13" descr="C:\Users\Krageon\Dropbox\Werk\Programming\java\EclipseWorkspaceClojure\HUSACCT\doc\system\graphics\Manual\overview.png"/>
             <wp:cNvGraphicFramePr>
               <a:graphicFrameLocks xmlns:a="http://schemas.openxmlformats.org/drawingml/2006/main" noChangeAspect="1"/>
             </wp:cNvGraphicFramePr>
@@ -2347,13 +2429,19 @@
               <a:graphicData uri="http://schemas.openxmlformats.org/drawingml/2006/picture">
                 <pic:pic xmlns:pic="http://schemas.openxmlformats.org/drawingml/2006/picture">
                   <pic:nvPicPr>
-                    <pic:cNvPr id="0" name="Picture 7"/>
+                    <pic:cNvPr id="0" name="Picture 1" descr="C:\Users\Krageon\Dropbox\Werk\Programming\java\EclipseWorkspaceClojure\HUSACCT\doc\system\graphics\Manual\overview.png"/>
                     <pic:cNvPicPr>
                       <a:picLocks noChangeAspect="1" noChangeArrowheads="1"/>
                     </pic:cNvPicPr>
                   </pic:nvPicPr>
                   <pic:blipFill>
-                    <a:blip r:embed="rId14" cstate="print"/>
+                    <a:blip r:embed="rId14">
+                      <a:extLst>
+                        <a:ext uri="{28A0092B-C50C-407E-A947-70E740481C1C}">
+                          <a14:useLocalDpi xmlns:a14="http://schemas.microsoft.com/office/drawing/2010/main" val="0"/>
+                        </a:ext>
+                      </a:extLst>
+                    </a:blip>
                     <a:srcRect/>
                     <a:stretch>
                       <a:fillRect/>
@@ -2362,17 +2450,14 @@
                   <pic:spPr bwMode="auto">
                     <a:xfrm>
                       <a:off x="0" y="0"/>
-                      <a:ext cx="5753100" cy="4657725"/>
+                      <a:ext cx="4434840" cy="2590800"/>
                     </a:xfrm>
                     <a:prstGeom prst="rect">
                       <a:avLst/>
                     </a:prstGeom>
                     <a:noFill/>
-                    <a:ln w="9525">
+                    <a:ln>
                       <a:noFill/>
-                      <a:miter lim="800000"/>
-                      <a:headEnd/>
-                      <a:tailEnd/>
                     </a:ln>
                   </pic:spPr>
                 </pic:pic>
@@ -2429,14 +2514,14 @@
           <w:numId w:val="22"/>
         </w:numPr>
       </w:pPr>
-      <w:bookmarkStart w:id="5" w:name="_Toc328045971"/>
+      <w:bookmarkStart w:id="4" w:name="_Toc328045971"/>
       <w:r>
         <w:t>Tekenvlak waa</w:t>
       </w:r>
       <w:r>
         <w:t>r de HUSACCT het diagram tekent</w:t>
       </w:r>
-      <w:bookmarkEnd w:id="5"/>
+      <w:bookmarkEnd w:id="4"/>
     </w:p>
     <w:p>
       <w:r>
@@ -2489,14 +2574,14 @@
           <w:numId w:val="22"/>
         </w:numPr>
       </w:pPr>
-      <w:bookmarkStart w:id="6" w:name="_Toc328045972"/>
+      <w:bookmarkStart w:id="5" w:name="_Toc328045972"/>
       <w:r>
         <w:t xml:space="preserve">Actie: </w:t>
       </w:r>
       <w:r>
         <w:t>Inzoomen op selectie</w:t>
       </w:r>
-      <w:bookmarkEnd w:id="6"/>
+      <w:bookmarkEnd w:id="5"/>
     </w:p>
     <w:p>
       <w:r>
@@ -2527,14 +2612,16 @@
         <w:t xml:space="preserve"> niveau</w:t>
       </w:r>
       <w:r>
-        <w:t xml:space="preserve">s door de onderliggende figuren in </w:t>
-      </w:r>
-      <w:r>
-        <w:lastRenderedPageBreak/>
-        <w:t>container figuren te plaatsen.</w:t>
-      </w:r>
-      <w:r>
-        <w:t xml:space="preserve"> Afhankelijk van de gekozen zoom methode zullen de andere elementen er omheen blijven staan, of niet.</w:t>
+        <w:t>s door de onderliggende figuren in container figuren te plaatsen.</w:t>
+      </w:r>
+      <w:r>
+        <w:t xml:space="preserve"> Als met de rechter muisknop op deze knop gedrukt wordt verschijnt een menu waarmee gekozen kan worden of er gezoomd moet worden met context of niet. Zoomen met context houdt in dat de figuren waar niet op gezoomd wordt erbij blijven staan als context, en de wel gezoomde figuren als blauw vak met de subnodes erin getoon</w:t>
+      </w:r>
+      <w:r>
+        <w:t>d</w:t>
+      </w:r>
+      <w:r>
+        <w:t xml:space="preserve"> worden.</w:t>
       </w:r>
     </w:p>
     <w:p>
@@ -2546,6 +2633,7 @@
           <w:noProof/>
           <w:lang w:eastAsia="nl-NL"/>
         </w:rPr>
+        <w:lastRenderedPageBreak/>
         <w:drawing>
           <wp:inline distT="0" distB="0" distL="0" distR="0">
             <wp:extent cx="5762625" cy="2057400"/>
@@ -2601,27 +2689,14 @@
       <w:r>
         <w:t xml:space="preserve">Figure </w:t>
       </w:r>
-      <w:r>
-        <w:fldChar w:fldCharType="begin"/>
-      </w:r>
-      <w:r>
-        <w:instrText xml:space="preserve"> SEQ Figure \* ARABIC </w:instrText>
-      </w:r>
-      <w:r>
-        <w:fldChar w:fldCharType="separate"/>
-      </w:r>
-      <w:r>
-        <w:rPr>
-          <w:noProof/>
-        </w:rPr>
-        <w:t>4</w:t>
-      </w:r>
-      <w:r>
-        <w:rPr>
-          <w:noProof/>
-        </w:rPr>
-        <w:fldChar w:fldCharType="end"/>
-      </w:r>
+      <w:fldSimple w:instr=" SEQ Figure \* ARABIC ">
+        <w:r>
+          <w:rPr>
+            <w:noProof/>
+          </w:rPr>
+          <w:t>4</w:t>
+        </w:r>
+      </w:fldSimple>
       <w:r>
         <w:t xml:space="preserve"> Multi zoom diagram</w:t>
       </w:r>
@@ -2637,7 +2712,7 @@
           <w:numId w:val="22"/>
         </w:numPr>
       </w:pPr>
-      <w:bookmarkStart w:id="7" w:name="_Toc328045973"/>
+      <w:bookmarkStart w:id="6" w:name="_Toc328045973"/>
       <w:r>
         <w:t xml:space="preserve">Actie: </w:t>
       </w:r>
@@ -2647,7 +2722,7 @@
       <w:r>
         <w:t xml:space="preserve"> van huidige locatie</w:t>
       </w:r>
-      <w:bookmarkEnd w:id="7"/>
+      <w:bookmarkEnd w:id="6"/>
     </w:p>
     <w:p>
       <w:r>
@@ -2668,11 +2743,11 @@
           <w:numId w:val="22"/>
         </w:numPr>
       </w:pPr>
-      <w:bookmarkStart w:id="8" w:name="_Toc328045974"/>
+      <w:bookmarkStart w:id="7" w:name="_Toc328045974"/>
       <w:r>
         <w:t>Actie: Tekening vernieuwen</w:t>
       </w:r>
-      <w:bookmarkEnd w:id="8"/>
+      <w:bookmarkEnd w:id="7"/>
     </w:p>
     <w:p>
       <w:r>
@@ -2687,14 +2762,14 @@
           <w:numId w:val="22"/>
         </w:numPr>
       </w:pPr>
-      <w:bookmarkStart w:id="9" w:name="_Toc328045975"/>
+      <w:bookmarkStart w:id="8" w:name="_Toc328045975"/>
       <w:r>
         <w:t xml:space="preserve">Optie: </w:t>
       </w:r>
       <w:r>
         <w:t>Dependencies tonen / verbergen</w:t>
       </w:r>
-      <w:bookmarkEnd w:id="9"/>
+      <w:bookmarkEnd w:id="8"/>
     </w:p>
     <w:p>
       <w:r>
@@ -2766,27 +2841,14 @@
       <w:r>
         <w:t xml:space="preserve">Figure </w:t>
       </w:r>
-      <w:r>
-        <w:fldChar w:fldCharType="begin"/>
-      </w:r>
-      <w:r>
-        <w:instrText xml:space="preserve"> SEQ Figure \* ARABIC </w:instrText>
-      </w:r>
-      <w:r>
-        <w:fldChar w:fldCharType="separate"/>
-      </w:r>
-      <w:r>
-        <w:rPr>
-          <w:noProof/>
-        </w:rPr>
-        <w:t>5</w:t>
-      </w:r>
-      <w:r>
-        <w:rPr>
-          <w:noProof/>
-        </w:rPr>
-        <w:fldChar w:fldCharType="end"/>
-      </w:r>
+      <w:fldSimple w:instr=" SEQ Figure \* ARABIC ">
+        <w:r>
+          <w:rPr>
+            <w:noProof/>
+          </w:rPr>
+          <w:t>5</w:t>
+        </w:r>
+      </w:fldSimple>
       <w:r>
         <w:t xml:space="preserve"> Dependency lijnen uit</w:t>
       </w:r>
@@ -2802,15 +2864,14 @@
           <w:numId w:val="22"/>
         </w:numPr>
       </w:pPr>
-      <w:bookmarkStart w:id="10" w:name="_Toc328045976"/>
-      <w:r>
-        <w:lastRenderedPageBreak/>
+      <w:bookmarkStart w:id="9" w:name="_Toc328045976"/>
+      <w:r>
         <w:t xml:space="preserve">Optie: </w:t>
       </w:r>
       <w:r>
         <w:t>Violations tonen / verbergen</w:t>
       </w:r>
-      <w:bookmarkEnd w:id="10"/>
+      <w:bookmarkEnd w:id="9"/>
     </w:p>
     <w:p>
       <w:r>
@@ -2845,6 +2906,7 @@
           <w:noProof/>
           <w:lang w:eastAsia="nl-NL"/>
         </w:rPr>
+        <w:lastRenderedPageBreak/>
         <w:drawing>
           <wp:inline distT="0" distB="0" distL="0" distR="0">
             <wp:extent cx="3190875" cy="2447925"/>
@@ -2986,14 +3048,14 @@
           <w:numId w:val="22"/>
         </w:numPr>
       </w:pPr>
-      <w:bookmarkStart w:id="11" w:name="_Toc328045977"/>
+      <w:bookmarkStart w:id="10" w:name="_Toc328045977"/>
       <w:r>
         <w:t xml:space="preserve">Actie: </w:t>
       </w:r>
       <w:r>
         <w:t>Diagram exporteren als plaatje</w:t>
       </w:r>
-      <w:bookmarkEnd w:id="11"/>
+      <w:bookmarkEnd w:id="10"/>
     </w:p>
     <w:p>
       <w:r>
@@ -3014,11 +3076,47 @@
           <w:numId w:val="22"/>
         </w:numPr>
       </w:pPr>
-      <w:bookmarkStart w:id="12" w:name="_Toc328045978"/>
-      <w:r>
+      <w:bookmarkStart w:id="11" w:name="_Toc328045978"/>
+      <w:r>
+        <w:t>Muis tool selecteren</w:t>
+      </w:r>
+    </w:p>
+    <w:p>
+      <w:r>
+        <w:t xml:space="preserve">Standaard is de selection tool geselecteerd. Dit is te zien aan de magenta rand eromheen. Deze tool stelt de gebruiker in staat </w:t>
+      </w:r>
+      <w:r>
+        <w:t>elementen in het diagram te selecteren om te verplaatsen of eventueel op in te zoomen. Deze tool heeft als icoon het standaard muisicoon. Naast de selection tool staat de pan tool, deze kan gebruikt worden om door te klikken op en de muis over het canvas te bewegen te navigeren door het diagram.</w:t>
+      </w:r>
+    </w:p>
+    <w:p>
+      <w:pPr>
+        <w:rPr>
+          <w:rFonts w:asciiTheme="majorHAnsi" w:eastAsiaTheme="majorEastAsia" w:hAnsiTheme="majorHAnsi" w:cstheme="majorBidi"/>
+          <w:b/>
+          <w:bCs/>
+          <w:color w:val="4F81BD" w:themeColor="accent1"/>
+          <w:sz w:val="26"/>
+          <w:szCs w:val="26"/>
+        </w:rPr>
+      </w:pPr>
+      <w:r>
+        <w:br w:type="page"/>
+      </w:r>
+    </w:p>
+    <w:p>
+      <w:pPr>
+        <w:pStyle w:val="Heading2"/>
+        <w:numPr>
+          <w:ilvl w:val="0"/>
+          <w:numId w:val="22"/>
+        </w:numPr>
+      </w:pPr>
+      <w:r>
+        <w:lastRenderedPageBreak/>
         <w:t>Opties menu openen</w:t>
       </w:r>
-      <w:bookmarkEnd w:id="12"/>
+      <w:bookmarkEnd w:id="11"/>
     </w:p>
     <w:p>
       <w:r>
@@ -3098,27 +3196,14 @@
       <w:r>
         <w:t xml:space="preserve">Figure </w:t>
       </w:r>
-      <w:r>
-        <w:fldChar w:fldCharType="begin"/>
-      </w:r>
-      <w:r>
-        <w:instrText xml:space="preserve"> SEQ Figure \* ARABIC </w:instrText>
-      </w:r>
-      <w:r>
-        <w:fldChar w:fldCharType="separate"/>
-      </w:r>
-      <w:r>
-        <w:rPr>
-          <w:noProof/>
-        </w:rPr>
-        <w:t>7</w:t>
-      </w:r>
-      <w:r>
-        <w:rPr>
-          <w:noProof/>
-        </w:rPr>
-        <w:fldChar w:fldCharType="end"/>
-      </w:r>
+      <w:fldSimple w:instr=" SEQ Figure \* ARABIC ">
+        <w:r>
+          <w:rPr>
+            <w:noProof/>
+          </w:rPr>
+          <w:t>7</w:t>
+        </w:r>
+      </w:fldSimple>
       <w:r>
         <w:t xml:space="preserve"> Opties</w:t>
       </w:r>
@@ -3133,12 +3218,11 @@
       <w:pPr>
         <w:pStyle w:val="Heading3"/>
       </w:pPr>
-      <w:bookmarkStart w:id="13" w:name="_Toc328045979"/>
-      <w:r>
-        <w:lastRenderedPageBreak/>
+      <w:bookmarkStart w:id="12" w:name="_Toc328045979"/>
+      <w:r>
         <w:t>11. Smart lines</w:t>
       </w:r>
-      <w:bookmarkEnd w:id="13"/>
+      <w:bookmarkEnd w:id="12"/>
     </w:p>
     <w:p>
       <w:r>
@@ -3231,27 +3315,14 @@
       <w:r>
         <w:t xml:space="preserve">Figure </w:t>
       </w:r>
-      <w:r>
-        <w:fldChar w:fldCharType="begin"/>
-      </w:r>
-      <w:r>
-        <w:instrText xml:space="preserve"> SEQ Figure \* ARABIC </w:instrText>
-      </w:r>
-      <w:r>
-        <w:fldChar w:fldCharType="separate"/>
-      </w:r>
-      <w:r>
-        <w:rPr>
-          <w:noProof/>
-        </w:rPr>
-        <w:t>8</w:t>
-      </w:r>
-      <w:r>
-        <w:rPr>
-          <w:noProof/>
-        </w:rPr>
-        <w:fldChar w:fldCharType="end"/>
-      </w:r>
+      <w:fldSimple w:instr=" SEQ Figure \* ARABIC ">
+        <w:r>
+          <w:rPr>
+            <w:noProof/>
+          </w:rPr>
+          <w:t>8</w:t>
+        </w:r>
+      </w:fldSimple>
       <w:r>
         <w:t xml:space="preserve"> Vergelijking smart lines. Links smart lines aan. Rechts smart lines uit</w:t>
       </w:r>
@@ -3260,11 +3331,11 @@
       <w:pPr>
         <w:pStyle w:val="Heading3"/>
       </w:pPr>
-      <w:bookmarkStart w:id="14" w:name="_Toc328045980"/>
+      <w:bookmarkStart w:id="13" w:name="_Toc328045980"/>
       <w:r>
         <w:t>12. Layout strategy</w:t>
       </w:r>
-      <w:bookmarkEnd w:id="14"/>
+      <w:bookmarkEnd w:id="13"/>
     </w:p>
     <w:p>
       <w:r>
@@ -3290,6 +3361,7 @@
           <w:noProof/>
           <w:lang w:eastAsia="nl-NL"/>
         </w:rPr>
+        <w:lastRenderedPageBreak/>
         <w:drawing>
           <wp:inline distT="0" distB="0" distL="0" distR="0">
             <wp:extent cx="2590800" cy="819150"/>
@@ -3345,27 +3417,14 @@
       <w:r>
         <w:t xml:space="preserve">Figure </w:t>
       </w:r>
-      <w:r>
-        <w:fldChar w:fldCharType="begin"/>
-      </w:r>
-      <w:r>
-        <w:instrText xml:space="preserve"> SEQ Figure \* ARABIC </w:instrText>
-      </w:r>
-      <w:r>
-        <w:fldChar w:fldCharType="separate"/>
-      </w:r>
-      <w:r>
-        <w:rPr>
-          <w:noProof/>
-        </w:rPr>
-        <w:t>9</w:t>
-      </w:r>
-      <w:r>
-        <w:rPr>
-          <w:noProof/>
-        </w:rPr>
-        <w:fldChar w:fldCharType="end"/>
-      </w:r>
+      <w:fldSimple w:instr=" SEQ Figure \* ARABIC ">
+        <w:r>
+          <w:rPr>
+            <w:noProof/>
+          </w:rPr>
+          <w:t>9</w:t>
+        </w:r>
+      </w:fldSimple>
       <w:r>
         <w:t xml:space="preserve"> Alle huidige </w:t>
       </w:r>
@@ -3471,7 +3530,7 @@
           <w:numId w:val="22"/>
         </w:numPr>
       </w:pPr>
-      <w:bookmarkStart w:id="15" w:name="_Toc328045981"/>
+      <w:bookmarkStart w:id="14" w:name="_Toc328045981"/>
       <w:r>
         <w:t xml:space="preserve">Optie: </w:t>
       </w:r>
@@ -3481,7 +3540,7 @@
       <w:r>
         <w:t>het diagram aanpassen</w:t>
       </w:r>
-      <w:bookmarkEnd w:id="15"/>
+      <w:bookmarkEnd w:id="14"/>
     </w:p>
     <w:p>
       <w:r>
@@ -3498,7 +3557,6 @@
           <w:noProof/>
           <w:lang w:eastAsia="nl-NL"/>
         </w:rPr>
-        <w:lastRenderedPageBreak/>
         <w:drawing>
           <wp:inline distT="0" distB="0" distL="0" distR="0">
             <wp:extent cx="4972050" cy="1924050"/>
@@ -3554,27 +3612,14 @@
       <w:r>
         <w:t xml:space="preserve">Figure </w:t>
       </w:r>
-      <w:r>
-        <w:fldChar w:fldCharType="begin"/>
-      </w:r>
-      <w:r>
-        <w:instrText xml:space="preserve"> SEQ Figure \* ARABIC </w:instrText>
-      </w:r>
-      <w:r>
-        <w:fldChar w:fldCharType="separate"/>
-      </w:r>
-      <w:r>
-        <w:rPr>
-          <w:noProof/>
-        </w:rPr>
-        <w:t>10</w:t>
-      </w:r>
-      <w:r>
-        <w:rPr>
-          <w:noProof/>
-        </w:rPr>
-        <w:fldChar w:fldCharType="end"/>
-      </w:r>
+      <w:fldSimple w:instr=" SEQ Figure \* ARABIC ">
+        <w:r>
+          <w:rPr>
+            <w:noProof/>
+          </w:rPr>
+          <w:t>10</w:t>
+        </w:r>
+      </w:fldSimple>
       <w:r>
         <w:t xml:space="preserve"> Geschaald</w:t>
       </w:r>
@@ -3590,11 +3635,11 @@
           <w:numId w:val="22"/>
         </w:numPr>
       </w:pPr>
-      <w:bookmarkStart w:id="16" w:name="_Toc328045982"/>
+      <w:bookmarkStart w:id="15" w:name="_Toc328045982"/>
       <w:r>
         <w:t>Locatie balk</w:t>
       </w:r>
-      <w:bookmarkEnd w:id="16"/>
+      <w:bookmarkEnd w:id="15"/>
     </w:p>
     <w:p>
       <w:pPr>
@@ -3695,27 +3740,14 @@
       <w:r>
         <w:t xml:space="preserve">Figure </w:t>
       </w:r>
-      <w:r>
-        <w:fldChar w:fldCharType="begin"/>
-      </w:r>
-      <w:r>
-        <w:instrText xml:space="preserve"> SEQ Figure \* ARABIC </w:instrText>
-      </w:r>
-      <w:r>
-        <w:fldChar w:fldCharType="separate"/>
-      </w:r>
-      <w:r>
-        <w:rPr>
-          <w:noProof/>
-        </w:rPr>
-        <w:t>11</w:t>
-      </w:r>
-      <w:r>
-        <w:rPr>
-          <w:noProof/>
-        </w:rPr>
-        <w:fldChar w:fldCharType="end"/>
-      </w:r>
+      <w:fldSimple w:instr=" SEQ Figure \* ARABIC ">
+        <w:r>
+          <w:rPr>
+            <w:noProof/>
+          </w:rPr>
+          <w:t>11</w:t>
+        </w:r>
+      </w:fldSimple>
       <w:r>
         <w:t xml:space="preserve"> Locatie balk met inzoom</w:t>
       </w:r>
@@ -3792,66 +3824,33 @@
       <w:pPr>
         <w:pStyle w:val="Caption"/>
         <w:jc w:val="center"/>
-      </w:pPr>
-      <w:r>
-        <w:t xml:space="preserve">Figure </w:t>
-      </w:r>
-      <w:r>
-        <w:fldChar w:fldCharType="begin"/>
-      </w:r>
-      <w:r>
-        <w:instrText xml:space="preserve"> SEQ Figure \* ARABIC </w:instrText>
-      </w:r>
-      <w:r>
-        <w:fldChar w:fldCharType="separate"/>
-      </w:r>
-      <w:r>
-        <w:rPr>
-          <w:noProof/>
-        </w:rPr>
-        <w:t>12</w:t>
-      </w:r>
-      <w:r>
-        <w:rPr>
-          <w:noProof/>
-        </w:rPr>
-        <w:fldChar w:fldCharType="end"/>
-      </w:r>
-      <w:r>
-        <w:t xml:space="preserve"> Locatie balk</w:t>
-      </w:r>
-      <w:r>
-        <w:t xml:space="preserve"> m</w:t>
-      </w:r>
-      <w:r>
-        <w:t>et inzooming van meerder niveau</w:t>
-      </w:r>
-      <w:r>
-        <w:t>s</w:t>
-      </w:r>
-    </w:p>
-    <w:p>
-      <w:pPr>
-        <w:pStyle w:val="NoSpacing"/>
-      </w:pPr>
-    </w:p>
-    <w:p>
-      <w:pPr>
-        <w:pStyle w:val="NoSpacing"/>
-      </w:pPr>
-    </w:p>
-    <w:p>
-      <w:pPr>
-        <w:pStyle w:val="NoSpacing"/>
-      </w:pPr>
-    </w:p>
-    <w:p>
-      <w:pPr>
-        <w:pStyle w:val="Heading1"/>
         <w:rPr>
           <w:bCs w:val="0"/>
         </w:rPr>
       </w:pPr>
+      <w:r>
+        <w:t xml:space="preserve">Figure </w:t>
+      </w:r>
+      <w:fldSimple w:instr=" SEQ Figure \* ARABIC ">
+        <w:r>
+          <w:rPr>
+            <w:noProof/>
+          </w:rPr>
+          <w:t>12</w:t>
+        </w:r>
+      </w:fldSimple>
+      <w:r>
+        <w:t xml:space="preserve"> Locatie balk</w:t>
+      </w:r>
+      <w:r>
+        <w:t xml:space="preserve"> m</w:t>
+      </w:r>
+      <w:r>
+        <w:t>et inzooming van meerder niveau</w:t>
+      </w:r>
+      <w:r>
+        <w:t>s</w:t>
+      </w:r>
     </w:p>
     <w:sectPr>
       <w:footerReference w:type="default" r:id="rId24"/>
@@ -3924,7 +3923,7 @@
           <w:rPr>
             <w:noProof/>
           </w:rPr>
-          <w:t>1</w:t>
+          <w:t>2</w:t>
         </w:r>
         <w:r>
           <w:rPr>
@@ -8002,13 +8001,12 @@
 </file>
 
 <file path=customXml/item1.xml><?xml version="1.0" encoding="utf-8"?>
-<p:properties xmlns:p="http://schemas.microsoft.com/office/2006/metadata/properties" xmlns:xsi="http://www.w3.org/2001/XMLSchema-instance" xmlns:pc="http://schemas.microsoft.com/office/infopath/2007/PartnerControls">
-  <documentManagement>
-    <Week xmlns="$ListId:Studiemateriaal;">Geen week</Week>
-    <Categorie xmlns="$ListId:Studiemateriaal;">Extra</Categorie>
-    <Volgorde_x0020_Documenten xmlns="$ListId:Studiemateriaal;">9999</Volgorde_x0020_Documenten>
-  </documentManagement>
-</p:properties>
+<?mso-contentType ?>
+<FormTemplates xmlns="http://schemas.microsoft.com/sharepoint/v3/contenttype/forms">
+  <Display>DocumentLibraryForm</Display>
+  <Edit>DocumentLibraryForm</Edit>
+  <New>DocumentLibraryForm</New>
+</FormTemplates>
 </file>
 
 <file path=customXml/item2.xml><?xml version="1.0" encoding="utf-8"?>
@@ -8169,12 +8167,13 @@
 </file>
 
 <file path=customXml/item3.xml><?xml version="1.0" encoding="utf-8"?>
-<?mso-contentType ?>
-<FormTemplates xmlns="http://schemas.microsoft.com/sharepoint/v3/contenttype/forms">
-  <Display>DocumentLibraryForm</Display>
-  <Edit>DocumentLibraryForm</Edit>
-  <New>DocumentLibraryForm</New>
-</FormTemplates>
+<p:properties xmlns:p="http://schemas.microsoft.com/office/2006/metadata/properties" xmlns:xsi="http://www.w3.org/2001/XMLSchema-instance" xmlns:pc="http://schemas.microsoft.com/office/infopath/2007/PartnerControls">
+  <documentManagement>
+    <Week xmlns="$ListId:Studiemateriaal;">Geen week</Week>
+    <Categorie xmlns="$ListId:Studiemateriaal;">Extra</Categorie>
+    <Volgorde_x0020_Documenten xmlns="$ListId:Studiemateriaal;">9999</Volgorde_x0020_Documenten>
+  </documentManagement>
+</p:properties>
 </file>
 
 <file path=customXml/item4.xml><?xml version="1.0" encoding="utf-8"?>
@@ -8182,11 +8181,9 @@
 </file>
 
 <file path=customXml/itemProps1.xml><?xml version="1.0" encoding="utf-8"?>
-<ds:datastoreItem xmlns:ds="http://schemas.openxmlformats.org/officeDocument/2006/customXml" ds:itemID="{DC736D7B-2D9B-4034-9912-8D875E0729E1}">
+<ds:datastoreItem xmlns:ds="http://schemas.openxmlformats.org/officeDocument/2006/customXml" ds:itemID="{F4102773-CAEE-4081-9939-2F586A5B1739}">
   <ds:schemaRefs>
-    <ds:schemaRef ds:uri="http://schemas.microsoft.com/office/2006/metadata/properties"/>
-    <ds:schemaRef ds:uri="http://schemas.microsoft.com/office/infopath/2007/PartnerControls"/>
-    <ds:schemaRef ds:uri="$ListId:Studiemateriaal;"/>
+    <ds:schemaRef ds:uri="http://schemas.microsoft.com/sharepoint/v3/contenttype/forms"/>
   </ds:schemaRefs>
 </ds:datastoreItem>
 </file>
@@ -8210,15 +8207,17 @@
 </file>
 
 <file path=customXml/itemProps3.xml><?xml version="1.0" encoding="utf-8"?>
-<ds:datastoreItem xmlns:ds="http://schemas.openxmlformats.org/officeDocument/2006/customXml" ds:itemID="{F4102773-CAEE-4081-9939-2F586A5B1739}">
+<ds:datastoreItem xmlns:ds="http://schemas.openxmlformats.org/officeDocument/2006/customXml" ds:itemID="{DC736D7B-2D9B-4034-9912-8D875E0729E1}">
   <ds:schemaRefs>
-    <ds:schemaRef ds:uri="http://schemas.microsoft.com/sharepoint/v3/contenttype/forms"/>
+    <ds:schemaRef ds:uri="http://schemas.microsoft.com/office/2006/metadata/properties"/>
+    <ds:schemaRef ds:uri="http://schemas.microsoft.com/office/infopath/2007/PartnerControls"/>
+    <ds:schemaRef ds:uri="$ListId:Studiemateriaal;"/>
   </ds:schemaRefs>
 </ds:datastoreItem>
 </file>
 
 <file path=customXml/itemProps4.xml><?xml version="1.0" encoding="utf-8"?>
-<ds:datastoreItem xmlns:ds="http://schemas.openxmlformats.org/officeDocument/2006/customXml" ds:itemID="{EDE2E493-AA56-402A-9D7F-992C0943A09A}">
+<ds:datastoreItem xmlns:ds="http://schemas.openxmlformats.org/officeDocument/2006/customXml" ds:itemID="{DCC23C6D-2DE1-4FD0-AF5D-9317D7A413D1}">
   <ds:schemaRefs>
     <ds:schemaRef ds:uri="http://schemas.openxmlformats.org/officeDocument/2006/bibliography"/>
   </ds:schemaRefs>

</xml_diff>